<commit_message>
updated IJA grading post
</commit_message>
<xml_diff>
--- a/_word/2020-2-20-gradingskills.docx
+++ b/_word/2020-2-20-gradingskills.docx
@@ -6,8 +6,6 @@
       <w:pPr>
         <w:pStyle w:val="Heading1"/>
       </w:pPr>
-      <w:bookmarkStart w:id="0" w:name="_GoBack"/>
-      <w:bookmarkEnd w:id="0"/>
       <w:r>
         <w:t>IJA Grading Syllabus</w:t>
       </w:r>
@@ -137,23 +135,16 @@
           <w:rFonts w:ascii="Arial" w:hAnsi="Arial" w:cs="Arial"/>
           <w:color w:val="000000"/>
         </w:rPr>
-        <w:t xml:space="preserve">The grading for junior players is summarised in the following table where ages are minimum </w:t>
-      </w:r>
-      <w:proofErr w:type="spellStart"/>
+        <w:t xml:space="preserve">The grading for junior players is summarised in the following table where ages are </w:t>
+      </w:r>
+      <w:bookmarkStart w:id="0" w:name="_GoBack"/>
+      <w:bookmarkEnd w:id="0"/>
       <w:r>
         <w:rPr>
           <w:rFonts w:ascii="Arial" w:hAnsi="Arial" w:cs="Arial"/>
           <w:color w:val="000000"/>
         </w:rPr>
-        <w:t>ages</w:t>
-      </w:r>
-      <w:proofErr w:type="spellEnd"/>
-      <w:r>
-        <w:rPr>
-          <w:rFonts w:ascii="Arial" w:hAnsi="Arial" w:cs="Arial"/>
-          <w:color w:val="000000"/>
-        </w:rPr>
-        <w:t xml:space="preserve"> for indicative purposes</w:t>
+        <w:t>minimum ages for indicative purposes</w:t>
       </w:r>
     </w:p>
     <w:p>
@@ -174,10 +165,10 @@
           <w:color w:val="000000"/>
         </w:rPr>
         <w:drawing>
-          <wp:inline distT="0" distB="0" distL="0" distR="0" wp14:anchorId="771A5374" wp14:editId="4D01677A">
-            <wp:extent cx="6188075" cy="886460"/>
-            <wp:effectExtent l="0" t="0" r="3175" b="8890"/>
-            <wp:docPr id="2" name="Picture 2"/>
+          <wp:inline distT="0" distB="0" distL="0" distR="0" wp14:anchorId="59375944" wp14:editId="4765138D">
+            <wp:extent cx="6188710" cy="887730"/>
+            <wp:effectExtent l="0" t="0" r="2540" b="7620"/>
+            <wp:docPr id="1" name="Picture 1" descr="A screenshot of a social media post&#10;&#10;Description automatically generated"/>
             <wp:cNvGraphicFramePr>
               <a:graphicFrameLocks xmlns:a="http://schemas.openxmlformats.org/drawingml/2006/main" noChangeAspect="1"/>
             </wp:cNvGraphicFramePr>
@@ -185,10 +176,8 @@
               <a:graphicData uri="http://schemas.openxmlformats.org/drawingml/2006/picture">
                 <pic:pic xmlns:pic="http://schemas.openxmlformats.org/drawingml/2006/picture">
                   <pic:nvPicPr>
-                    <pic:cNvPr id="0" name="Picture 4"/>
-                    <pic:cNvPicPr>
-                      <a:picLocks noChangeAspect="1" noChangeArrowheads="1"/>
-                    </pic:cNvPicPr>
+                    <pic:cNvPr id="1" name="IJAGrading.png"/>
+                    <pic:cNvPicPr/>
                   </pic:nvPicPr>
                   <pic:blipFill>
                     <a:blip r:embed="rId9">
@@ -198,23 +187,18 @@
                         </a:ext>
                       </a:extLst>
                     </a:blip>
-                    <a:srcRect/>
                     <a:stretch>
                       <a:fillRect/>
                     </a:stretch>
                   </pic:blipFill>
-                  <pic:spPr bwMode="auto">
+                  <pic:spPr>
                     <a:xfrm>
                       <a:off x="0" y="0"/>
-                      <a:ext cx="6188075" cy="886460"/>
+                      <a:ext cx="6188710" cy="887730"/>
                     </a:xfrm>
                     <a:prstGeom prst="rect">
                       <a:avLst/>
                     </a:prstGeom>
-                    <a:noFill/>
-                    <a:ln>
-                      <a:noFill/>
-                    </a:ln>
                   </pic:spPr>
                 </pic:pic>
               </a:graphicData>

</xml_diff>